<commit_message>
fix and add pdf
</commit_message>
<xml_diff>
--- a/reports/Отчет 2 задание.docx
+++ b/reports/Отчет 2 задание.docx
@@ -616,34 +616,7 @@
           <w:rPr>
             <w:rFonts w:ascii="Cambria Math" w:hAnsi="Cambria Math"/>
           </w:rPr>
-          <m:t xml:space="preserve">(t, </m:t>
-        </m:r>
-        <m:r>
-          <m:rPr>
-            <m:sty m:val="p"/>
-          </m:rPr>
-          <w:rPr>
-            <w:rFonts w:ascii="Cambria Math" w:hAnsi="Cambria Math"/>
-          </w:rPr>
-          <m:t>τ</m:t>
-        </m:r>
-        <m:r>
-          <m:rPr>
-            <m:sty m:val="p"/>
-          </m:rPr>
-          <w:rPr>
-            <w:rFonts w:ascii="Cambria Math" w:hAnsi="Cambria Math"/>
-          </w:rPr>
-          <m:t>)</m:t>
-        </m:r>
-        <m:r>
-          <m:rPr>
-            <m:sty m:val="p"/>
-          </m:rPr>
-          <w:rPr>
-            <w:rFonts w:ascii="Cambria Math" w:hAnsi="Cambria Math"/>
-          </w:rPr>
-          <m:t xml:space="preserve">= </m:t>
+          <m:t xml:space="preserve">(t, τ)= </m:t>
         </m:r>
         <m:r>
           <m:rPr>
@@ -652,16 +625,7 @@
           <w:rPr>
             <w:rFonts w:ascii="Cambria Math"/>
           </w:rPr>
-          <m:t>f(</m:t>
-        </m:r>
-        <m:r>
-          <m:rPr>
-            <m:sty m:val="p"/>
-          </m:rPr>
-          <w:rPr>
-            <w:rFonts w:ascii="Cambria Math"/>
-          </w:rPr>
-          <m:t>t,</m:t>
+          <m:t>f(t,</m:t>
         </m:r>
         <m:r>
           <m:rPr>
@@ -710,25 +674,7 @@
           <m:rPr>
             <m:sty m:val="p"/>
           </m:rPr>
-          <m:t>(</m:t>
-        </m:r>
-        <m:r>
-          <m:rPr>
-            <m:sty m:val="p"/>
-          </m:rPr>
-          <m:t>t, τ</m:t>
-        </m:r>
-        <m:r>
-          <m:rPr>
-            <m:sty m:val="p"/>
-          </m:rPr>
-          <m:t>)</m:t>
-        </m:r>
-        <m:r>
-          <m:rPr>
-            <m:sty m:val="p"/>
-          </m:rPr>
-          <m:t>=</m:t>
+          <m:t>(t, τ)=</m:t>
         </m:r>
         <m:f>
           <m:fPr>
@@ -802,9 +748,21 @@
         <m:r>
           <w:rPr>
             <w:rFonts w:eastAsiaTheme="minorEastAsia"/>
+          </w:rPr>
+          <m:t>(</m:t>
+        </m:r>
+        <m:r>
+          <w:rPr>
+            <w:rFonts w:eastAsiaTheme="minorEastAsia"/>
             <w:lang w:val="en-US"/>
           </w:rPr>
-          <m:t>(t)</m:t>
+          <m:t>t</m:t>
+        </m:r>
+        <m:r>
+          <w:rPr>
+            <w:rFonts w:eastAsiaTheme="minorEastAsia"/>
+          </w:rPr>
+          <m:t>)</m:t>
         </m:r>
       </m:oMath>
       <w:r>
@@ -1301,13 +1259,7 @@
           <w:rPr>
             <w:rFonts w:ascii="Cambria Math" w:hAnsi="Cambria Math"/>
           </w:rPr>
-          <m:t>α</m:t>
-        </m:r>
-        <m:r>
-          <w:rPr>
-            <w:rFonts w:ascii="Cambria Math" w:hAnsi="Cambria Math"/>
-          </w:rPr>
-          <m:t>(</m:t>
+          <m:t>α(</m:t>
         </m:r>
         <m:r>
           <m:rPr>
@@ -1405,7 +1357,11 @@
       <m:oMath>
         <m:sSup>
           <m:sSupPr>
-            <m:ctrlPr/>
+            <m:ctrlPr>
+              <w:rPr>
+                <w:rFonts w:ascii="Cambria Math" w:hAnsi="Cambria Math"/>
+              </w:rPr>
+            </m:ctrlPr>
           </m:sSupPr>
           <m:e>
             <m:r>
@@ -1526,7 +1482,6 @@
         <m:r>
           <w:rPr>
             <w:rFonts w:ascii="Cambria Math" w:hAnsi="Cambria Math"/>
-            <w:lang w:val="en-US"/>
           </w:rPr>
           <m:t>:</m:t>
         </m:r>
@@ -1841,7 +1796,11 @@
         <m:acc>
           <m:accPr>
             <m:chr m:val="̇"/>
-            <m:ctrlPr/>
+            <m:ctrlPr>
+              <w:rPr>
+                <w:rFonts w:ascii="Cambria Math" w:hAnsi="Cambria Math"/>
+              </w:rPr>
+            </m:ctrlPr>
           </m:accPr>
           <m:e>
             <m:r>
@@ -1856,7 +1815,7 @@
           <m:dPr>
             <m:ctrlPr>
               <w:rPr>
-                <w:rFonts w:ascii="Cambria Math"/>
+                <w:rFonts w:ascii="Cambria Math" w:hAnsi="Cambria Math"/>
                 <w:i/>
               </w:rPr>
             </m:ctrlPr>
@@ -1993,13 +1952,7 @@
               <w:rPr>
                 <w:rFonts w:ascii="Cambria Math" w:hAnsi="Cambria Math"/>
               </w:rPr>
-              <m:t>ξ</m:t>
-            </m:r>
-            <m:r>
-              <w:rPr>
-                <w:rFonts w:ascii="Cambria Math" w:hAnsi="Cambria Math"/>
-              </w:rPr>
-              <m:t>=0</m:t>
+              <m:t>ξ=0</m:t>
             </m:r>
             <m:r>
               <m:rPr>
@@ -2194,13 +2147,7 @@
           <w:rPr>
             <w:rFonts w:ascii="Cambria Math" w:hAnsi="Cambria Math"/>
           </w:rPr>
-          <m:t>+</m:t>
-        </m:r>
-        <m:r>
-          <w:rPr>
-            <w:rFonts w:ascii="Cambria Math" w:hAnsi="Cambria Math"/>
-          </w:rPr>
-          <m:t>ξ</m:t>
+          <m:t>+ξ</m:t>
         </m:r>
         <m:acc>
           <m:accPr>
@@ -2613,13 +2560,7 @@
               <w:rPr>
                 <w:rFonts w:ascii="Cambria Math" w:hAnsi="Cambria Math"/>
               </w:rPr>
-              <m:t>d</m:t>
-            </m:r>
-            <m:r>
-              <w:rPr>
-                <w:rFonts w:ascii="Cambria Math" w:hAnsi="Cambria Math"/>
-              </w:rPr>
-              <m:t>(</m:t>
+              <m:t>d(</m:t>
             </m:r>
             <m:f>
               <m:fPr>
@@ -2820,19 +2761,7 @@
               <w:rPr>
                 <w:rFonts w:ascii="Cambria Math" w:hAnsi="Cambria Math"/>
               </w:rPr>
-              <m:t>-</m:t>
-            </m:r>
-            <m:r>
-              <w:rPr>
-                <w:rFonts w:ascii="Cambria Math" w:hAnsi="Cambria Math"/>
-              </w:rPr>
-              <m:t>α</m:t>
-            </m:r>
-            <m:r>
-              <w:rPr>
-                <w:rFonts w:ascii="Cambria Math" w:hAnsi="Cambria Math"/>
-              </w:rPr>
-              <m:t>n</m:t>
+              <m:t>-αn</m:t>
             </m:r>
             <m:sSup>
               <m:sSupPr>
@@ -2856,14 +2785,7 @@
                     <w:rFonts w:ascii="Cambria Math" w:hAnsi="Cambria Math"/>
                     <w:lang w:val="en-US"/>
                   </w:rPr>
-                  <m:t>*</m:t>
-                </m:r>
-                <m:r>
-                  <w:rPr>
-                    <w:rFonts w:ascii="Cambria Math" w:hAnsi="Cambria Math"/>
-                    <w:lang w:val="en-US"/>
-                  </w:rPr>
-                  <m:t>n-1</m:t>
+                  <m:t>*n-1</m:t>
                 </m:r>
               </m:sup>
             </m:sSup>
@@ -2877,17 +2799,7 @@
                 <w:rFonts w:ascii="Cambria Math" w:hAnsi="Cambria Math"/>
                 <w:lang w:val="en-US"/>
               </w:rPr>
-              <m:t>(</m:t>
-            </m:r>
-            <m:r>
-              <m:rPr>
-                <m:sty m:val="p"/>
-              </m:rPr>
-              <w:rPr>
-                <w:rFonts w:ascii="Cambria Math" w:hAnsi="Cambria Math"/>
-                <w:lang w:val="en-US"/>
-              </w:rPr>
-              <m:t>1+</m:t>
+              <m:t>(1+</m:t>
             </m:r>
             <m:sSup>
               <m:sSupPr>
@@ -3071,26 +2983,13 @@
             <w:rFonts w:ascii="Cambria Math" w:eastAsiaTheme="minorEastAsia" w:hAnsi="Cambria Math"/>
             <w:lang w:val="en-US"/>
           </w:rPr>
-          <m:t>-</m:t>
-        </m:r>
-        <m:r>
-          <w:rPr>
-            <w:rFonts w:ascii="Cambria Math" w:eastAsiaTheme="minorEastAsia" w:hAnsi="Cambria Math"/>
-            <w:lang w:val="en-US"/>
-          </w:rPr>
-          <m:t>d</m:t>
+          <m:t>-d</m:t>
         </m:r>
         <m:r>
           <w:rPr>
             <w:rFonts w:ascii="Cambria Math" w:hAnsi="Cambria Math"/>
           </w:rPr>
-          <m:t>ξ</m:t>
-        </m:r>
-        <m:r>
-          <w:rPr>
-            <w:rFonts w:ascii="Cambria Math" w:hAnsi="Cambria Math"/>
-          </w:rPr>
-          <m:t xml:space="preserve"> </m:t>
+          <m:t xml:space="preserve">ξ </m:t>
         </m:r>
       </m:oMath>
     </w:p>
@@ -3172,19 +3071,7 @@
               <w:rPr>
                 <w:rFonts w:ascii="Cambria Math" w:hAnsi="Cambria Math"/>
               </w:rPr>
-              <m:t>-</m:t>
-            </m:r>
-            <m:r>
-              <w:rPr>
-                <w:rFonts w:ascii="Cambria Math" w:hAnsi="Cambria Math"/>
-              </w:rPr>
-              <m:t>α</m:t>
-            </m:r>
-            <m:r>
-              <w:rPr>
-                <w:rFonts w:ascii="Cambria Math" w:hAnsi="Cambria Math"/>
-              </w:rPr>
-              <m:t>n</m:t>
+              <m:t>-αn</m:t>
             </m:r>
             <m:sSup>
               <m:sSupPr>
@@ -3208,14 +3095,7 @@
                     <w:rFonts w:ascii="Cambria Math" w:hAnsi="Cambria Math"/>
                     <w:lang w:val="en-US"/>
                   </w:rPr>
-                  <m:t>*</m:t>
-                </m:r>
-                <m:r>
-                  <w:rPr>
-                    <w:rFonts w:ascii="Cambria Math" w:hAnsi="Cambria Math"/>
-                    <w:lang w:val="en-US"/>
-                  </w:rPr>
-                  <m:t>n-1</m:t>
+                  <m:t>*n-1</m:t>
                 </m:r>
               </m:sup>
             </m:sSup>
@@ -3229,17 +3109,7 @@
                 <w:rFonts w:ascii="Cambria Math" w:hAnsi="Cambria Math"/>
                 <w:lang w:val="en-US"/>
               </w:rPr>
-              <m:t>(</m:t>
-            </m:r>
-            <m:r>
-              <m:rPr>
-                <m:sty m:val="p"/>
-              </m:rPr>
-              <w:rPr>
-                <w:rFonts w:ascii="Cambria Math" w:hAnsi="Cambria Math"/>
-                <w:lang w:val="en-US"/>
-              </w:rPr>
-              <m:t>1+</m:t>
+              <m:t>(1+</m:t>
             </m:r>
             <m:sSup>
               <m:sSupPr>
@@ -3364,13 +3234,7 @@
           <w:rPr>
             <w:rFonts w:ascii="Cambria Math" w:hAnsi="Cambria Math"/>
           </w:rPr>
-          <m:t>ξ</m:t>
-        </m:r>
-        <m:r>
-          <w:rPr>
-            <w:rFonts w:ascii="Cambria Math" w:hAnsi="Cambria Math"/>
-          </w:rPr>
-          <m:t>=</m:t>
+          <m:t>ξ=</m:t>
         </m:r>
         <m:r>
           <w:rPr>
@@ -3443,14 +3307,7 @@
             <w:rFonts w:ascii="Cambria Math" w:eastAsiaTheme="minorEastAsia" w:hAnsi="Cambria Math"/>
             <w:lang w:val="en-US"/>
           </w:rPr>
-          <m:t>λ</m:t>
-        </m:r>
-        <m:r>
-          <w:rPr>
-            <w:rFonts w:ascii="Cambria Math" w:eastAsiaTheme="minorEastAsia" w:hAnsi="Cambria Math"/>
-            <w:lang w:val="en-US"/>
-          </w:rPr>
-          <m:t>=</m:t>
+          <m:t>λ=</m:t>
         </m:r>
         <m:f>
           <m:fPr>
@@ -3465,19 +3322,7 @@
               <w:rPr>
                 <w:rFonts w:ascii="Cambria Math" w:hAnsi="Cambria Math"/>
               </w:rPr>
-              <m:t>-</m:t>
-            </m:r>
-            <m:r>
-              <w:rPr>
-                <w:rFonts w:ascii="Cambria Math" w:hAnsi="Cambria Math"/>
-              </w:rPr>
-              <m:t>α</m:t>
-            </m:r>
-            <m:r>
-              <w:rPr>
-                <w:rFonts w:ascii="Cambria Math" w:hAnsi="Cambria Math"/>
-              </w:rPr>
-              <m:t>n</m:t>
+              <m:t>-αn</m:t>
             </m:r>
             <m:sSup>
               <m:sSupPr>
@@ -3501,14 +3346,7 @@
                     <w:rFonts w:ascii="Cambria Math" w:hAnsi="Cambria Math"/>
                     <w:lang w:val="en-US"/>
                   </w:rPr>
-                  <m:t>*</m:t>
-                </m:r>
-                <m:r>
-                  <w:rPr>
-                    <w:rFonts w:ascii="Cambria Math" w:hAnsi="Cambria Math"/>
-                    <w:lang w:val="en-US"/>
-                  </w:rPr>
-                  <m:t>n-1</m:t>
+                  <m:t>*n-1</m:t>
                 </m:r>
               </m:sup>
             </m:sSup>
@@ -3810,25 +3648,7 @@
               <w:rPr>
                 <w:rFonts w:ascii="Cambria Math" w:hAnsi="Cambria Math"/>
               </w:rPr>
-              <m:t>s</m:t>
-            </m:r>
-            <m:r>
-              <w:rPr>
-                <w:rFonts w:ascii="Cambria Math" w:hAnsi="Cambria Math"/>
-              </w:rPr>
-              <m:t>(</m:t>
-            </m:r>
-            <m:r>
-              <w:rPr>
-                <w:rFonts w:ascii="Cambria Math" w:hAnsi="Cambria Math"/>
-              </w:rPr>
-              <m:t>t</m:t>
-            </m:r>
-            <m:r>
-              <w:rPr>
-                <w:rFonts w:ascii="Cambria Math" w:hAnsi="Cambria Math"/>
-              </w:rPr>
-              <m:t>-</m:t>
+              <m:t>s(t-</m:t>
             </m:r>
             <m:r>
               <m:rPr>
@@ -3926,13 +3746,7 @@
               <w:rPr>
                 <w:rFonts w:ascii="Cambria Math" w:hAnsi="Cambria Math"/>
               </w:rPr>
-              <m:t>-</m:t>
-            </m:r>
-            <m:r>
-              <w:rPr>
-                <w:rFonts w:ascii="Cambria Math" w:hAnsi="Cambria Math"/>
-              </w:rPr>
-              <m:t>st</m:t>
+              <m:t>-st</m:t>
             </m:r>
           </m:sup>
         </m:sSup>
@@ -3957,13 +3771,7 @@
           <w:rPr>
             <w:rFonts w:ascii="Cambria Math" w:hAnsi="Cambria Math"/>
           </w:rPr>
-          <m:t>s</m:t>
-        </m:r>
-        <m:r>
-          <w:rPr>
-            <w:rFonts w:ascii="Cambria Math" w:hAnsi="Cambria Math"/>
-          </w:rPr>
-          <m:t>=</m:t>
+          <m:t>s=</m:t>
         </m:r>
         <m:acc>
           <m:accPr>
@@ -4140,13 +3948,7 @@
           <w:rPr>
             <w:rFonts w:ascii="Cambria Math" w:hAnsi="Cambria Math"/>
           </w:rPr>
-          <m:t>=</m:t>
-        </m:r>
-        <m:r>
-          <w:rPr>
-            <w:rFonts w:ascii="Cambria Math" w:hAnsi="Cambria Math"/>
-          </w:rPr>
-          <m:t xml:space="preserve">0 </m:t>
+          <m:t xml:space="preserve">=0 </m:t>
         </m:r>
       </m:oMath>
       <w:r>
@@ -4843,20 +4645,7 @@
           <w:rPr>
             <w:rFonts w:ascii="Cambria Math" w:hAnsi="Cambria Math"/>
           </w:rPr>
-          <m:t>&lt;0</m:t>
-        </m:r>
-        <m:r>
-          <w:rPr>
-            <w:rFonts w:ascii="Cambria Math" w:hAnsi="Cambria Math"/>
-            <w:lang w:val="en-US"/>
-          </w:rPr>
-          <m:t xml:space="preserve">, </m:t>
-        </m:r>
-        <m:r>
-          <w:rPr>
-            <w:rFonts w:ascii="Cambria Math" w:hAnsi="Cambria Math"/>
-          </w:rPr>
-          <m:t>то биффуркцационная граница ∄</m:t>
+          <m:t>&lt;0, то биффуркцационная граница ∄</m:t>
         </m:r>
       </m:oMath>
     </w:p>
@@ -4876,13 +4665,7 @@
           <w:rPr>
             <w:rFonts w:ascii="Cambria Math" w:eastAsiaTheme="minorEastAsia" w:hAnsi="Cambria Math"/>
           </w:rPr>
-          <m:t>τ=</m:t>
-        </m:r>
-        <m:r>
-          <w:rPr>
-            <w:rFonts w:ascii="Cambria Math" w:eastAsiaTheme="minorEastAsia" w:hAnsi="Cambria Math"/>
-          </w:rPr>
-          <m:t>abs</m:t>
+          <m:t>τ=abs</m:t>
         </m:r>
         <m:d>
           <m:dPr>
@@ -5079,16 +4862,7 @@
               <w:rPr>
                 <w:rFonts w:ascii="Cambria Math" w:eastAsiaTheme="minorEastAsia" w:hAnsi="Cambria Math"/>
               </w:rPr>
-              <m:t>(</m:t>
-            </m:r>
-            <m:r>
-              <m:rPr>
-                <m:sty m:val="p"/>
-              </m:rPr>
-              <w:rPr>
-                <w:rFonts w:ascii="Cambria Math" w:eastAsiaTheme="minorEastAsia" w:hAnsi="Cambria Math"/>
-              </w:rPr>
-              <m:t>arccos</m:t>
+              <m:t>(arccos</m:t>
             </m:r>
           </m:fName>
           <m:e>
@@ -5130,19 +4904,7 @@
           <w:rPr>
             <w:rFonts w:ascii="Cambria Math" w:eastAsiaTheme="minorEastAsia" w:hAnsi="Cambria Math"/>
           </w:rPr>
-          <m:t xml:space="preserve">,  </m:t>
-        </m:r>
-        <m:r>
-          <w:rPr>
-            <w:rFonts w:ascii="Cambria Math" w:eastAsiaTheme="minorEastAsia" w:hAnsi="Cambria Math"/>
-          </w:rPr>
-          <m:t xml:space="preserve">так как </m:t>
-        </m:r>
-        <m:r>
-          <w:rPr>
-            <w:rFonts w:ascii="Cambria Math" w:eastAsiaTheme="minorEastAsia" w:hAnsi="Cambria Math"/>
-          </w:rPr>
-          <m:t>τ≥0</m:t>
+          <m:t>,  так как τ≥0</m:t>
         </m:r>
       </m:oMath>
     </w:p>
@@ -5170,10 +4932,7 @@
       </w:r>
       <w:proofErr w:type="spellStart"/>
       <w:r>
-        <w:t>бифуркационн</w:t>
-      </w:r>
-      <w:r>
-        <w:t>ые</w:t>
+        <w:t>бифуркационные</w:t>
       </w:r>
       <w:proofErr w:type="spellEnd"/>
       <w:r>
@@ -5348,13 +5107,7 @@
         <w:rPr>
           <w:rFonts w:eastAsiaTheme="minorEastAsia"/>
         </w:rPr>
-        <w:t>К</w:t>
-      </w:r>
-      <w:r>
-        <w:rPr>
-          <w:rFonts w:eastAsiaTheme="minorEastAsia"/>
-        </w:rPr>
-        <w:t xml:space="preserve">ривая </w:t>
+        <w:t xml:space="preserve">Кривая </w:t>
       </w:r>
       <m:oMath>
         <m:r>
@@ -5400,26 +5153,87 @@
         <w:rPr>
           <w:rFonts w:eastAsiaTheme="minorEastAsia"/>
         </w:rPr>
-        <w:t xml:space="preserve"> пространство на две подобласти: область устойчивости и неустойчивости. Область устойчивости</w:t>
-      </w:r>
+        <w:t xml:space="preserve"> пространство на две подобласти: область устойчивост</w:t>
+      </w:r>
+      <w:bookmarkStart w:id="25" w:name="_GoBack"/>
+      <w:bookmarkEnd w:id="25"/>
       <w:r>
         <w:rPr>
           <w:rFonts w:eastAsiaTheme="minorEastAsia"/>
         </w:rPr>
+        <w:t xml:space="preserve">и и неустойчивости. Область устойчивости находится </w:t>
+      </w:r>
+      <w:r>
+        <w:rPr>
+          <w:rFonts w:eastAsiaTheme="minorEastAsia"/>
+        </w:rPr>
+        <w:t>слева</w:t>
+      </w:r>
+      <w:r>
+        <w:rPr>
+          <w:rFonts w:eastAsiaTheme="minorEastAsia"/>
+        </w:rPr>
+        <w:t xml:space="preserve"> и </w:t>
+      </w:r>
+      <w:r>
+        <w:rPr>
+          <w:rFonts w:eastAsiaTheme="minorEastAsia"/>
+        </w:rPr>
+        <w:t>под</w:t>
+      </w:r>
+      <w:r>
+        <w:rPr>
+          <w:rFonts w:eastAsiaTheme="minorEastAsia"/>
+        </w:rPr>
         <w:t xml:space="preserve"> </w:t>
       </w:r>
+      <w:proofErr w:type="gramStart"/>
       <w:r>
         <w:rPr>
           <w:rFonts w:eastAsiaTheme="minorEastAsia"/>
         </w:rPr>
-        <w:t>находится левее и ниже кривой</w:t>
+        <w:t>кривой</w:t>
       </w:r>
       <w:r>
         <w:rPr>
           <w:rFonts w:eastAsiaTheme="minorEastAsia"/>
         </w:rPr>
+        <w:t xml:space="preserve"> </w:t>
+      </w:r>
+      <m:oMath>
+        <m:r>
+          <w:rPr>
+            <w:rFonts w:ascii="Cambria Math" w:hAnsi="Cambria Math"/>
+            <w:lang w:val="en-US"/>
+          </w:rPr>
+          <m:t>α</m:t>
+        </m:r>
+        <m:d>
+          <m:dPr>
+            <m:ctrlPr>
+              <w:rPr>
+                <w:rFonts w:ascii="Cambria Math" w:hAnsi="Cambria Math"/>
+                <w:i/>
+              </w:rPr>
+            </m:ctrlPr>
+          </m:dPr>
+          <m:e>
+            <m:r>
+              <w:rPr>
+                <w:rFonts w:ascii="Cambria Math" w:hAnsi="Cambria Math"/>
+              </w:rPr>
+              <m:t>τ</m:t>
+            </m:r>
+          </m:e>
+        </m:d>
+      </m:oMath>
+      <w:r>
+        <w:rPr>
+          <w:rFonts w:eastAsiaTheme="minorEastAsia"/>
+        </w:rPr>
         <w:t>.</w:t>
       </w:r>
+      <w:proofErr w:type="gramEnd"/>
     </w:p>
     <w:p>
       <w:pPr>
@@ -5487,8 +5301,6 @@
         </w:rPr>
         <w:t>.</w:t>
       </w:r>
-      <w:bookmarkStart w:id="25" w:name="_GoBack"/>
-      <w:bookmarkEnd w:id="25"/>
     </w:p>
     <w:sectPr>
       <w:headerReference w:type="even" r:id="rId9"/>
@@ -10543,7 +10355,7 @@
 </file>
 
 <file path=customXml/itemProps1.xml><?xml version="1.0" encoding="utf-8"?>
-<ds:datastoreItem xmlns:ds="http://schemas.openxmlformats.org/officeDocument/2006/customXml" ds:itemID="{26DF8F54-9243-4028-B5CC-1651109077E3}">
+<ds:datastoreItem xmlns:ds="http://schemas.openxmlformats.org/officeDocument/2006/customXml" ds:itemID="{2104D2B6-CA8A-43A7-B7ED-5551D9783E89}">
   <ds:schemaRefs>
     <ds:schemaRef ds:uri="http://schemas.openxmlformats.org/officeDocument/2006/bibliography"/>
   </ds:schemaRefs>

</xml_diff>